<commit_message>
implemented SGD and done with general trend
</commit_message>
<xml_diff>
--- a/Paper/Datasets.docx
+++ b/Paper/Datasets.docx
@@ -2,6 +2,24 @@
 <file path=word/document.xml><?xml version="1.0" encoding="utf-8"?>
 <w:document xmlns:wpc="http://schemas.microsoft.com/office/word/2010/wordprocessingCanvas" xmlns:mo="http://schemas.microsoft.com/office/mac/office/2008/main" xmlns:mc="http://schemas.openxmlformats.org/markup-compatibility/2006" xmlns:mv="urn:schemas-microsoft-com:mac:vml" xmlns:o="urn:schemas-microsoft-com:office:office" xmlns:r="http://schemas.openxmlformats.org/officeDocument/2006/relationships" xmlns:m="http://schemas.openxmlformats.org/officeDocument/2006/math" xmlns:v="urn:schemas-microsoft-com:vml" xmlns:wp14="http://schemas.microsoft.com/office/word/2010/wordprocessingDrawing" xmlns:wp="http://schemas.openxmlformats.org/drawingml/2006/wordprocessingDrawing" xmlns:w10="urn:schemas-microsoft-com:office:word" xmlns:w="http://schemas.openxmlformats.org/wordprocessingml/2006/main" xmlns:w14="http://schemas.microsoft.com/office/word/2010/wordml" xmlns:w15="http://schemas.microsoft.com/office/word/2012/wordml" xmlns:wpg="http://schemas.microsoft.com/office/word/2010/wordprocessingGroup" xmlns:wpi="http://schemas.microsoft.com/office/word/2010/wordprocessingInk" xmlns:wne="http://schemas.microsoft.com/office/word/2006/wordml" xmlns:wps="http://schemas.microsoft.com/office/word/2010/wordprocessingShape" mc:Ignorable="w14 w15 wp14">
   <w:body>
+    <w:p>
+      <w:pPr>
+        <w:rPr>
+          <w:szCs w:val="24"/>
+          <w:lang w:val="en-GB" w:eastAsia="zh-CN"/>
+        </w:rPr>
+      </w:pPr>
+      <w:r>
+        <w:rPr>
+          <w:rFonts w:ascii="Arial" w:hAnsi="Arial" w:cs="Arial"/>
+          <w:color w:val="000000"/>
+          <w:sz w:val="22"/>
+          <w:szCs w:val="22"/>
+          <w:lang w:val="en-GB" w:eastAsia="zh-CN"/>
+        </w:rPr>
+        <w:t>The MNIST dataset contains 70000 entries. Out of this, 7000 entries would be used as testing data. The remaining 63000 entries would be used for training purposes.</w:t>
+      </w:r>
+    </w:p>
     <w:p>
       <w:bookmarkStart w:id="0" w:name="_GoBack"/>
       <w:bookmarkEnd w:id="0"/>
@@ -1416,7 +1434,7 @@
 </file>
 
 <file path=customXml/itemProps1.xml><?xml version="1.0" encoding="utf-8"?>
-<ds:datastoreItem xmlns:ds="http://schemas.openxmlformats.org/officeDocument/2006/customXml" ds:itemID="{7D3657AF-AE9B-4D4F-91D6-E1E7B1C45232}">
+<ds:datastoreItem xmlns:ds="http://schemas.openxmlformats.org/officeDocument/2006/customXml" ds:itemID="{2BE37433-639A-7C4D-9A81-92835312DD9B}">
   <ds:schemaRefs>
     <ds:schemaRef ds:uri="http://schemas.openxmlformats.org/officeDocument/2006/bibliography"/>
   </ds:schemaRefs>

</xml_diff>